<commit_message>
Ajustes na análise do problema
</commit_message>
<xml_diff>
--- a/Requisitos/2 - Analise do Problema/1 - Declaração do Problema.docx
+++ b/Requisitos/2 - Analise do Problema/1 - Declaração do Problema.docx
@@ -42,6 +42,9 @@
           </w:tcPr>
           <w:p>
             <w:pPr>
+              <w:tabs>
+                <w:tab w:val="left" w:pos="2816"/>
+              </w:tabs>
               <w:ind w:left="708" w:hanging="708"/>
               <w:rPr>
                 <w:rFonts w:ascii="Arial" w:hAnsi="Arial" w:cs="Arial"/>
@@ -49,21 +52,31 @@
                 <w:szCs w:val="24"/>
               </w:rPr>
             </w:pPr>
-            <w:r>
-              <w:rPr>
-                <w:rFonts w:ascii="Arial" w:hAnsi="Arial" w:cs="Arial"/>
-                <w:sz w:val="24"/>
-                <w:szCs w:val="24"/>
-              </w:rPr>
-              <w:t>d</w:t>
-            </w:r>
-            <w:r>
-              <w:rPr>
-                <w:rFonts w:ascii="Arial" w:hAnsi="Arial" w:cs="Arial"/>
-                <w:sz w:val="24"/>
-                <w:szCs w:val="24"/>
-              </w:rPr>
-              <w:t>as remessas físicas</w:t>
+            <w:proofErr w:type="gramStart"/>
+            <w:r>
+              <w:rPr>
+                <w:rFonts w:ascii="Arial" w:hAnsi="Arial" w:cs="Arial"/>
+                <w:sz w:val="24"/>
+                <w:szCs w:val="24"/>
+              </w:rPr>
+              <w:t>de</w:t>
+            </w:r>
+            <w:proofErr w:type="gramEnd"/>
+            <w:r>
+              <w:rPr>
+                <w:rFonts w:ascii="Arial" w:hAnsi="Arial" w:cs="Arial"/>
+                <w:sz w:val="24"/>
+                <w:szCs w:val="24"/>
+              </w:rPr>
+              <w:t xml:space="preserve"> </w:t>
+            </w:r>
+            <w:r>
+              <w:rPr>
+                <w:rFonts w:ascii="Arial" w:hAnsi="Arial" w:cs="Arial"/>
+                <w:sz w:val="24"/>
+                <w:szCs w:val="24"/>
+              </w:rPr>
+              <w:t>existir erros de digitação na cobrança</w:t>
             </w:r>
           </w:p>
         </w:tc>
@@ -111,21 +124,23 @@
                 <w:szCs w:val="24"/>
               </w:rPr>
             </w:pPr>
-            <w:r>
-              <w:rPr>
-                <w:rFonts w:ascii="Arial" w:hAnsi="Arial" w:cs="Arial"/>
-                <w:sz w:val="24"/>
-                <w:szCs w:val="24"/>
-              </w:rPr>
-              <w:t>o</w:t>
-            </w:r>
-            <w:r>
-              <w:rPr>
-                <w:rFonts w:ascii="Arial" w:hAnsi="Arial" w:cs="Arial"/>
-                <w:sz w:val="24"/>
-                <w:szCs w:val="24"/>
-              </w:rPr>
-              <w:t>s funcionários</w:t>
+            <w:proofErr w:type="gramStart"/>
+            <w:r>
+              <w:rPr>
+                <w:rFonts w:ascii="Arial" w:hAnsi="Arial" w:cs="Arial"/>
+                <w:sz w:val="24"/>
+                <w:szCs w:val="24"/>
+              </w:rPr>
+              <w:t>a</w:t>
+            </w:r>
+            <w:proofErr w:type="gramEnd"/>
+            <w:r>
+              <w:rPr>
+                <w:rFonts w:ascii="Arial" w:hAnsi="Arial" w:cs="Arial"/>
+                <w:sz w:val="24"/>
+                <w:szCs w:val="24"/>
+              </w:rPr>
+              <w:t xml:space="preserve"> empresa e os funcionários</w:t>
             </w:r>
           </w:p>
         </w:tc>
@@ -173,37 +188,23 @@
                 <w:szCs w:val="24"/>
               </w:rPr>
             </w:pPr>
-            <w:r>
-              <w:rPr>
-                <w:rFonts w:ascii="Arial" w:hAnsi="Arial" w:cs="Arial"/>
-                <w:sz w:val="24"/>
-                <w:szCs w:val="24"/>
-              </w:rPr>
-              <w:t>a</w:t>
-            </w:r>
-            <w:r>
-              <w:rPr>
-                <w:rFonts w:ascii="Arial" w:hAnsi="Arial" w:cs="Arial"/>
-                <w:sz w:val="24"/>
-                <w:szCs w:val="24"/>
-              </w:rPr>
-              <w:t xml:space="preserve"> necessidade de digitação manual, atrasando o processo e gerando trabalho </w:t>
-            </w:r>
-            <w:r>
-              <w:rPr>
-                <w:rFonts w:ascii="Arial" w:hAnsi="Arial" w:cs="Arial"/>
-                <w:sz w:val="24"/>
-                <w:szCs w:val="24"/>
-              </w:rPr>
-              <w:t>desnecessário</w:t>
-            </w:r>
-            <w:r>
-              <w:rPr>
-                <w:rFonts w:ascii="Arial" w:hAnsi="Arial" w:cs="Arial"/>
-                <w:sz w:val="24"/>
-                <w:szCs w:val="24"/>
-              </w:rPr>
-              <w:t>.</w:t>
+            <w:proofErr w:type="gramStart"/>
+            <w:r>
+              <w:rPr>
+                <w:rFonts w:ascii="Arial" w:hAnsi="Arial" w:cs="Arial"/>
+                <w:sz w:val="24"/>
+                <w:szCs w:val="24"/>
+              </w:rPr>
+              <w:t>retrabalho</w:t>
+            </w:r>
+            <w:proofErr w:type="gramEnd"/>
+            <w:r>
+              <w:rPr>
+                <w:rFonts w:ascii="Arial" w:hAnsi="Arial" w:cs="Arial"/>
+                <w:sz w:val="24"/>
+                <w:szCs w:val="24"/>
+              </w:rPr>
+              <w:t xml:space="preserve"> na correção dos dados, impacto na execução das cobranças</w:t>
             </w:r>
           </w:p>
         </w:tc>
@@ -396,21 +397,23 @@
                 <w:szCs w:val="24"/>
               </w:rPr>
             </w:pPr>
-            <w:r>
-              <w:rPr>
-                <w:rFonts w:ascii="Arial" w:hAnsi="Arial" w:cs="Arial"/>
-                <w:sz w:val="24"/>
-                <w:szCs w:val="24"/>
-              </w:rPr>
-              <w:t>d</w:t>
-            </w:r>
-            <w:r>
-              <w:rPr>
-                <w:rFonts w:ascii="Arial" w:hAnsi="Arial" w:cs="Arial"/>
-                <w:sz w:val="24"/>
-                <w:szCs w:val="24"/>
-              </w:rPr>
-              <w:t>a falta de gerenciamento da fila de cobrança</w:t>
+            <w:proofErr w:type="gramStart"/>
+            <w:r>
+              <w:rPr>
+                <w:rFonts w:ascii="Arial" w:hAnsi="Arial" w:cs="Arial"/>
+                <w:sz w:val="24"/>
+                <w:szCs w:val="24"/>
+              </w:rPr>
+              <w:t>do</w:t>
+            </w:r>
+            <w:proofErr w:type="gramEnd"/>
+            <w:r>
+              <w:rPr>
+                <w:rFonts w:ascii="Arial" w:hAnsi="Arial" w:cs="Arial"/>
+                <w:sz w:val="24"/>
+                <w:szCs w:val="24"/>
+              </w:rPr>
+              <w:t xml:space="preserve"> cobrador pegar as cobranças mais fáceis</w:t>
             </w:r>
           </w:p>
         </w:tc>
@@ -458,6 +461,7 @@
                 <w:szCs w:val="24"/>
               </w:rPr>
             </w:pPr>
+            <w:proofErr w:type="gramStart"/>
             <w:r>
               <w:rPr>
                 <w:rFonts w:ascii="Arial" w:hAnsi="Arial" w:cs="Arial"/>
@@ -466,6 +470,7 @@
               </w:rPr>
               <w:t>a</w:t>
             </w:r>
+            <w:proofErr w:type="gramEnd"/>
             <w:r>
               <w:rPr>
                 <w:rFonts w:ascii="Arial" w:hAnsi="Arial" w:cs="Arial"/>
@@ -473,6 +478,14 @@
                 <w:szCs w:val="24"/>
               </w:rPr>
               <w:t xml:space="preserve"> empresa</w:t>
+            </w:r>
+            <w:r>
+              <w:rPr>
+                <w:rFonts w:ascii="Arial" w:hAnsi="Arial" w:cs="Arial"/>
+                <w:sz w:val="24"/>
+                <w:szCs w:val="24"/>
+              </w:rPr>
+              <w:t xml:space="preserve"> e os clientes</w:t>
             </w:r>
           </w:p>
         </w:tc>
@@ -520,29 +533,23 @@
                 <w:szCs w:val="24"/>
               </w:rPr>
             </w:pPr>
-            <w:r>
-              <w:rPr>
-                <w:rFonts w:ascii="Arial" w:hAnsi="Arial" w:cs="Arial"/>
-                <w:sz w:val="24"/>
-                <w:szCs w:val="24"/>
-              </w:rPr>
-              <w:t>a</w:t>
-            </w:r>
-            <w:r>
-              <w:rPr>
-                <w:rFonts w:ascii="Arial" w:hAnsi="Arial" w:cs="Arial"/>
-                <w:sz w:val="24"/>
-                <w:szCs w:val="24"/>
-              </w:rPr>
-              <w:t>o fato dos cobradores selecionarem apenas os acordos menos trabalhosos</w:t>
-            </w:r>
-            <w:r>
-              <w:rPr>
-                <w:rFonts w:ascii="Arial" w:hAnsi="Arial" w:cs="Arial"/>
-                <w:sz w:val="24"/>
-                <w:szCs w:val="24"/>
-              </w:rPr>
-              <w:t>.</w:t>
+            <w:proofErr w:type="gramStart"/>
+            <w:r>
+              <w:rPr>
+                <w:rFonts w:ascii="Arial" w:hAnsi="Arial" w:cs="Arial"/>
+                <w:sz w:val="24"/>
+                <w:szCs w:val="24"/>
+              </w:rPr>
+              <w:t>não</w:t>
+            </w:r>
+            <w:proofErr w:type="gramEnd"/>
+            <w:r>
+              <w:rPr>
+                <w:rFonts w:ascii="Arial" w:hAnsi="Arial" w:cs="Arial"/>
+                <w:sz w:val="24"/>
+                <w:szCs w:val="24"/>
+              </w:rPr>
+              <w:t xml:space="preserve"> seguir a priorização ordenada pelo gestor, alguns clientes com baixo índice de atendimento</w:t>
             </w:r>
           </w:p>
         </w:tc>
@@ -582,6 +589,7 @@
                 <w:szCs w:val="24"/>
               </w:rPr>
             </w:pPr>
+            <w:proofErr w:type="gramStart"/>
             <w:r>
               <w:rPr>
                 <w:rFonts w:ascii="Arial" w:hAnsi="Arial" w:cs="Arial"/>
@@ -596,7 +604,24 @@
                 <w:sz w:val="24"/>
                 <w:szCs w:val="24"/>
               </w:rPr>
-              <w:t>ariam com que todas as cobranças fossem realizadas</w:t>
+              <w:t>ariam</w:t>
+            </w:r>
+            <w:proofErr w:type="gramEnd"/>
+            <w:r>
+              <w:rPr>
+                <w:rFonts w:ascii="Arial" w:hAnsi="Arial" w:cs="Arial"/>
+                <w:sz w:val="24"/>
+                <w:szCs w:val="24"/>
+              </w:rPr>
+              <w:t xml:space="preserve"> com que todas as cobranças fossem realizadas</w:t>
+            </w:r>
+            <w:r>
+              <w:rPr>
+                <w:rFonts w:ascii="Arial" w:hAnsi="Arial" w:cs="Arial"/>
+                <w:sz w:val="24"/>
+                <w:szCs w:val="24"/>
+              </w:rPr>
+              <w:t xml:space="preserve"> de acordo com a priorização do gestor</w:t>
             </w:r>
             <w:r>
               <w:rPr>
@@ -671,7 +696,7 @@
                 <w:sz w:val="24"/>
                 <w:szCs w:val="24"/>
               </w:rPr>
-              <w:t>de</w:t>
+              <w:t>da</w:t>
             </w:r>
             <w:proofErr w:type="gramEnd"/>
             <w:r>
@@ -680,47 +705,7 @@
                 <w:sz w:val="24"/>
                 <w:szCs w:val="24"/>
               </w:rPr>
-              <w:t xml:space="preserve"> </w:t>
-            </w:r>
-            <w:r>
-              <w:rPr>
-                <w:rFonts w:ascii="Arial" w:hAnsi="Arial" w:cs="Arial"/>
-                <w:sz w:val="24"/>
-                <w:szCs w:val="24"/>
-              </w:rPr>
-              <w:t>um</w:t>
-            </w:r>
-            <w:r>
-              <w:rPr>
-                <w:rFonts w:ascii="Arial" w:hAnsi="Arial" w:cs="Arial"/>
-                <w:sz w:val="24"/>
-                <w:szCs w:val="24"/>
-              </w:rPr>
-              <w:t xml:space="preserve"> cobrador atender</w:t>
-            </w:r>
-            <w:r>
-              <w:rPr>
-                <w:rFonts w:ascii="Arial" w:hAnsi="Arial" w:cs="Arial"/>
-                <w:sz w:val="24"/>
-                <w:szCs w:val="24"/>
-              </w:rPr>
-              <w:t xml:space="preserve"> a um devedor </w:t>
-            </w:r>
-            <w:r>
-              <w:rPr>
-                <w:rFonts w:ascii="Arial" w:hAnsi="Arial" w:cs="Arial"/>
-                <w:sz w:val="24"/>
-                <w:szCs w:val="24"/>
-              </w:rPr>
-              <w:t xml:space="preserve">que já foi </w:t>
-            </w:r>
-            <w:r>
-              <w:rPr>
-                <w:rFonts w:ascii="Arial" w:hAnsi="Arial" w:cs="Arial"/>
-                <w:sz w:val="24"/>
-                <w:szCs w:val="24"/>
-              </w:rPr>
-              <w:t>contatado por outro cobrador</w:t>
+              <w:t xml:space="preserve"> desorganização da execução das cobranças</w:t>
             </w:r>
           </w:p>
         </w:tc>
@@ -775,15 +760,7 @@
                 <w:sz w:val="24"/>
                 <w:szCs w:val="24"/>
               </w:rPr>
-              <w:t>o</w:t>
-            </w:r>
-            <w:r>
-              <w:rPr>
-                <w:rFonts w:ascii="Arial" w:hAnsi="Arial" w:cs="Arial"/>
-                <w:sz w:val="24"/>
-                <w:szCs w:val="24"/>
-              </w:rPr>
-              <w:t>s</w:t>
+              <w:t>a</w:t>
             </w:r>
             <w:proofErr w:type="gramEnd"/>
             <w:r>
@@ -792,15 +769,7 @@
                 <w:sz w:val="24"/>
                 <w:szCs w:val="24"/>
               </w:rPr>
-              <w:t xml:space="preserve"> cobradores</w:t>
-            </w:r>
-            <w:r>
-              <w:rPr>
-                <w:rFonts w:ascii="Arial" w:hAnsi="Arial" w:cs="Arial"/>
-                <w:sz w:val="24"/>
-                <w:szCs w:val="24"/>
-              </w:rPr>
-              <w:t xml:space="preserve"> e devedores</w:t>
+              <w:t xml:space="preserve"> empresa, os clientes, devedor e cobrador</w:t>
             </w:r>
           </w:p>
         </w:tc>
@@ -854,15 +823,15 @@
                 <w:sz w:val="24"/>
                 <w:szCs w:val="24"/>
               </w:rPr>
-              <w:t xml:space="preserve">Ao fato do cobrador ter que buscar a ficha fisicamente </w:t>
-            </w:r>
-            <w:r>
-              <w:rPr>
-                <w:rFonts w:ascii="Arial" w:hAnsi="Arial" w:cs="Arial"/>
-                <w:sz w:val="24"/>
-                <w:szCs w:val="24"/>
-              </w:rPr>
-              <w:t>enquanto o devedor aguarda em linha telefônica.</w:t>
+              <w:t>Baixa produtividade</w:t>
+            </w:r>
+            <w:r>
+              <w:rPr>
+                <w:rFonts w:ascii="Arial" w:hAnsi="Arial" w:cs="Arial"/>
+                <w:sz w:val="24"/>
+                <w:szCs w:val="24"/>
+              </w:rPr>
+              <w:t>, demora na conclusão das cobranças, demora no pagamento de comissões, demora em limpar o nome do devedor;</w:t>
             </w:r>
           </w:p>
         </w:tc>
@@ -923,7 +892,15 @@
                 <w:sz w:val="24"/>
                 <w:szCs w:val="24"/>
               </w:rPr>
-              <w:t xml:space="preserve"> o atendimento</w:t>
+              <w:t xml:space="preserve"> </w:t>
+            </w:r>
+            <w:r>
+              <w:rPr>
+                <w:rFonts w:ascii="Arial" w:hAnsi="Arial" w:cs="Arial"/>
+                <w:sz w:val="24"/>
+                <w:szCs w:val="24"/>
+              </w:rPr>
+              <w:t>o processo de execução das cobranças</w:t>
             </w:r>
           </w:p>
           <w:p>
@@ -1023,21 +1000,37 @@
                 <w:szCs w:val="24"/>
               </w:rPr>
             </w:pPr>
-            <w:r>
-              <w:rPr>
-                <w:rFonts w:ascii="Arial" w:hAnsi="Arial" w:cs="Arial"/>
-                <w:sz w:val="24"/>
-                <w:szCs w:val="24"/>
-              </w:rPr>
-              <w:t>d</w:t>
-            </w:r>
-            <w:r>
-              <w:rPr>
-                <w:rFonts w:ascii="Arial" w:hAnsi="Arial" w:cs="Arial"/>
-                <w:sz w:val="24"/>
-                <w:szCs w:val="24"/>
-              </w:rPr>
-              <w:t>a falta de integração com o software bancário</w:t>
+            <w:proofErr w:type="gramStart"/>
+            <w:r>
+              <w:rPr>
+                <w:rFonts w:ascii="Arial" w:hAnsi="Arial" w:cs="Arial"/>
+                <w:sz w:val="24"/>
+                <w:szCs w:val="24"/>
+              </w:rPr>
+              <w:t>dificuldade</w:t>
+            </w:r>
+            <w:proofErr w:type="gramEnd"/>
+            <w:r>
+              <w:rPr>
+                <w:rFonts w:ascii="Arial" w:hAnsi="Arial" w:cs="Arial"/>
+                <w:sz w:val="24"/>
+                <w:szCs w:val="24"/>
+              </w:rPr>
+              <w:t xml:space="preserve"> de </w:t>
+            </w:r>
+            <w:r>
+              <w:rPr>
+                <w:rFonts w:ascii="Arial" w:hAnsi="Arial" w:cs="Arial"/>
+              </w:rPr>
+              <w:t>emitir</w:t>
+            </w:r>
+            <w:r>
+              <w:rPr>
+                <w:rFonts w:ascii="Arial" w:hAnsi="Arial" w:cs="Arial"/>
+                <w:sz w:val="24"/>
+                <w:szCs w:val="24"/>
+              </w:rPr>
+              <w:t xml:space="preserve"> boleto bancário</w:t>
             </w:r>
           </w:p>
         </w:tc>
@@ -1310,7 +1303,6 @@
                 <w:szCs w:val="24"/>
               </w:rPr>
             </w:pPr>
-            <w:bookmarkStart w:id="0" w:name="_GoBack" w:colFirst="1" w:colLast="1"/>
             <w:r>
               <w:rPr>
                 <w:rFonts w:ascii="Arial" w:hAnsi="Arial" w:cs="Arial"/>
@@ -1340,15 +1332,7 @@
                 <w:sz w:val="24"/>
                 <w:szCs w:val="24"/>
               </w:rPr>
-              <w:t>d</w:t>
-            </w:r>
-            <w:r>
-              <w:rPr>
-                <w:rFonts w:ascii="Arial" w:hAnsi="Arial" w:cs="Arial"/>
-                <w:sz w:val="24"/>
-                <w:szCs w:val="24"/>
-              </w:rPr>
-              <w:t>a</w:t>
+              <w:t>tempo</w:t>
             </w:r>
             <w:proofErr w:type="gramEnd"/>
             <w:r>
@@ -1357,104 +1341,7 @@
                 <w:sz w:val="24"/>
                 <w:szCs w:val="24"/>
               </w:rPr>
-              <w:t xml:space="preserve"> falta de gerenciamento </w:t>
-            </w:r>
-            <w:r>
-              <w:rPr>
-                <w:rFonts w:ascii="Arial" w:hAnsi="Arial" w:cs="Arial"/>
-                <w:sz w:val="24"/>
-                <w:szCs w:val="24"/>
-              </w:rPr>
-              <w:t>dinâmico</w:t>
-            </w:r>
-            <w:r>
-              <w:rPr>
-                <w:rFonts w:ascii="Arial" w:hAnsi="Arial" w:cs="Arial"/>
-                <w:sz w:val="24"/>
-                <w:szCs w:val="24"/>
-              </w:rPr>
-              <w:t xml:space="preserve"> dos pagamentos efetuados</w:t>
-            </w:r>
-          </w:p>
-        </w:tc>
-      </w:tr>
-      <w:bookmarkEnd w:id="0"/>
-      <w:tr>
-        <w:tc>
-          <w:tcPr>
-            <w:tcW w:w="2695" w:type="dxa"/>
-          </w:tcPr>
-          <w:p>
-            <w:pPr>
-              <w:rPr>
-                <w:rFonts w:ascii="Arial" w:hAnsi="Arial" w:cs="Arial"/>
-                <w:sz w:val="24"/>
-                <w:szCs w:val="24"/>
-              </w:rPr>
-            </w:pPr>
-            <w:r>
-              <w:rPr>
-                <w:rFonts w:ascii="Arial" w:hAnsi="Arial" w:cs="Arial"/>
-                <w:sz w:val="24"/>
-                <w:szCs w:val="24"/>
-              </w:rPr>
-              <w:t>a</w:t>
-            </w:r>
-            <w:r>
-              <w:rPr>
-                <w:rFonts w:ascii="Arial" w:hAnsi="Arial" w:cs="Arial"/>
-                <w:sz w:val="24"/>
-                <w:szCs w:val="24"/>
-              </w:rPr>
-              <w:t>feta</w:t>
-            </w:r>
-          </w:p>
-        </w:tc>
-        <w:tc>
-          <w:tcPr>
-            <w:tcW w:w="5799" w:type="dxa"/>
-          </w:tcPr>
-          <w:p>
-            <w:pPr>
-              <w:rPr>
-                <w:rFonts w:ascii="Arial" w:hAnsi="Arial" w:cs="Arial"/>
-                <w:sz w:val="24"/>
-                <w:szCs w:val="24"/>
-              </w:rPr>
-            </w:pPr>
-            <w:proofErr w:type="gramStart"/>
-            <w:r>
-              <w:rPr>
-                <w:rFonts w:ascii="Arial" w:hAnsi="Arial" w:cs="Arial"/>
-                <w:sz w:val="24"/>
-                <w:szCs w:val="24"/>
-              </w:rPr>
-              <w:t>o</w:t>
-            </w:r>
-            <w:proofErr w:type="gramEnd"/>
-            <w:r>
-              <w:rPr>
-                <w:rFonts w:ascii="Arial" w:hAnsi="Arial" w:cs="Arial"/>
-                <w:sz w:val="24"/>
-                <w:szCs w:val="24"/>
-              </w:rPr>
-              <w:t xml:space="preserve"> departamento financeiro,</w:t>
-            </w:r>
-            <w:r>
-              <w:rPr>
-                <w:rFonts w:ascii="Arial" w:hAnsi="Arial" w:cs="Arial"/>
-                <w:sz w:val="24"/>
-                <w:szCs w:val="24"/>
-              </w:rPr>
-              <w:t xml:space="preserve"> cobradores</w:t>
-            </w:r>
-            <w:r>
-              <w:rPr>
-                <w:rFonts w:ascii="Arial" w:hAnsi="Arial" w:cs="Arial"/>
-                <w:sz w:val="24"/>
-                <w:szCs w:val="24"/>
-              </w:rPr>
-              <w:t xml:space="preserve"> e credores</w:t>
+              <w:t xml:space="preserve"> investido na conferência dos pagamentos</w:t>
             </w:r>
           </w:p>
         </w:tc>
@@ -1472,6 +1359,97 @@
                 <w:szCs w:val="24"/>
               </w:rPr>
             </w:pPr>
+            <w:proofErr w:type="gramStart"/>
+            <w:r>
+              <w:rPr>
+                <w:rFonts w:ascii="Arial" w:hAnsi="Arial" w:cs="Arial"/>
+                <w:sz w:val="24"/>
+                <w:szCs w:val="24"/>
+              </w:rPr>
+              <w:t>a</w:t>
+            </w:r>
+            <w:r>
+              <w:rPr>
+                <w:rFonts w:ascii="Arial" w:hAnsi="Arial" w:cs="Arial"/>
+                <w:sz w:val="24"/>
+                <w:szCs w:val="24"/>
+              </w:rPr>
+              <w:t>feta</w:t>
+            </w:r>
+            <w:proofErr w:type="gramEnd"/>
+          </w:p>
+        </w:tc>
+        <w:tc>
+          <w:tcPr>
+            <w:tcW w:w="5799" w:type="dxa"/>
+          </w:tcPr>
+          <w:p>
+            <w:pPr>
+              <w:rPr>
+                <w:rFonts w:ascii="Arial" w:hAnsi="Arial" w:cs="Arial"/>
+                <w:sz w:val="24"/>
+                <w:szCs w:val="24"/>
+              </w:rPr>
+            </w:pPr>
+            <w:proofErr w:type="gramStart"/>
+            <w:r>
+              <w:rPr>
+                <w:rFonts w:ascii="Arial" w:hAnsi="Arial" w:cs="Arial"/>
+                <w:sz w:val="24"/>
+                <w:szCs w:val="24"/>
+              </w:rPr>
+              <w:t>a</w:t>
+            </w:r>
+            <w:proofErr w:type="gramEnd"/>
+            <w:r>
+              <w:rPr>
+                <w:rFonts w:ascii="Arial" w:hAnsi="Arial" w:cs="Arial"/>
+                <w:sz w:val="24"/>
+                <w:szCs w:val="24"/>
+              </w:rPr>
+              <w:t xml:space="preserve"> empresa</w:t>
+            </w:r>
+            <w:r>
+              <w:rPr>
+                <w:rFonts w:ascii="Arial" w:hAnsi="Arial" w:cs="Arial"/>
+                <w:sz w:val="24"/>
+                <w:szCs w:val="24"/>
+              </w:rPr>
+              <w:t>,</w:t>
+            </w:r>
+            <w:r>
+              <w:rPr>
+                <w:rFonts w:ascii="Arial" w:hAnsi="Arial" w:cs="Arial"/>
+                <w:sz w:val="24"/>
+                <w:szCs w:val="24"/>
+              </w:rPr>
+              <w:t xml:space="preserve"> cobradores</w:t>
+            </w:r>
+            <w:r>
+              <w:rPr>
+                <w:rFonts w:ascii="Arial" w:hAnsi="Arial" w:cs="Arial"/>
+                <w:sz w:val="24"/>
+                <w:szCs w:val="24"/>
+              </w:rPr>
+              <w:t xml:space="preserve"> e credores</w:t>
+            </w:r>
+          </w:p>
+        </w:tc>
+      </w:tr>
+      <w:tr>
+        <w:tc>
+          <w:tcPr>
+            <w:tcW w:w="2695" w:type="dxa"/>
+          </w:tcPr>
+          <w:p>
+            <w:pPr>
+              <w:rPr>
+                <w:rFonts w:ascii="Arial" w:hAnsi="Arial" w:cs="Arial"/>
+                <w:sz w:val="24"/>
+                <w:szCs w:val="24"/>
+              </w:rPr>
+            </w:pPr>
+            <w:proofErr w:type="gramStart"/>
             <w:r>
               <w:rPr>
                 <w:rFonts w:ascii="Arial" w:hAnsi="Arial" w:cs="Arial"/>
@@ -1488,6 +1466,7 @@
               </w:rPr>
               <w:t>evido</w:t>
             </w:r>
+            <w:proofErr w:type="gramEnd"/>
           </w:p>
         </w:tc>
         <w:tc>
@@ -1509,15 +1488,7 @@
                 <w:sz w:val="24"/>
                 <w:szCs w:val="24"/>
               </w:rPr>
-              <w:t>a</w:t>
-            </w:r>
-            <w:r>
-              <w:rPr>
-                <w:rFonts w:ascii="Arial" w:hAnsi="Arial" w:cs="Arial"/>
-                <w:sz w:val="24"/>
-                <w:szCs w:val="24"/>
-              </w:rPr>
-              <w:t>o</w:t>
+              <w:t>atraso</w:t>
             </w:r>
             <w:proofErr w:type="gramEnd"/>
             <w:r>
@@ -1526,47 +1497,15 @@
                 <w:sz w:val="24"/>
                 <w:szCs w:val="24"/>
               </w:rPr>
+              <w:t xml:space="preserve"> dos pagamentos de comissões, lucro da operação para a empresa e repasse do pagamento ao cliente </w:t>
+            </w:r>
+            <w:r>
+              <w:rPr>
+                <w:rFonts w:ascii="Arial" w:hAnsi="Arial" w:cs="Arial"/>
+                <w:sz w:val="24"/>
+                <w:szCs w:val="24"/>
+              </w:rPr>
               <w:t xml:space="preserve"> </w:t>
-            </w:r>
-            <w:r>
-              <w:rPr>
-                <w:rFonts w:ascii="Arial" w:hAnsi="Arial" w:cs="Arial"/>
-                <w:sz w:val="24"/>
-                <w:szCs w:val="24"/>
-              </w:rPr>
-              <w:t>tempo investido</w:t>
-            </w:r>
-            <w:r>
-              <w:rPr>
-                <w:rFonts w:ascii="Arial" w:hAnsi="Arial" w:cs="Arial"/>
-                <w:sz w:val="24"/>
-                <w:szCs w:val="24"/>
-              </w:rPr>
-              <w:t xml:space="preserve"> </w:t>
-            </w:r>
-            <w:r>
-              <w:rPr>
-                <w:rFonts w:ascii="Arial" w:hAnsi="Arial" w:cs="Arial"/>
-                <w:sz w:val="24"/>
-                <w:szCs w:val="24"/>
-              </w:rPr>
-              <w:t xml:space="preserve">na conferencia </w:t>
-            </w:r>
-            <w:r>
-              <w:rPr>
-                <w:rFonts w:ascii="Arial" w:hAnsi="Arial" w:cs="Arial"/>
-                <w:sz w:val="24"/>
-                <w:szCs w:val="24"/>
-              </w:rPr>
-              <w:t>dos pagamentos que foram efetuados</w:t>
-            </w:r>
-            <w:r>
-              <w:rPr>
-                <w:rFonts w:ascii="Arial" w:hAnsi="Arial" w:cs="Arial"/>
-                <w:sz w:val="24"/>
-                <w:szCs w:val="24"/>
-              </w:rPr>
-              <w:t xml:space="preserve"> atrasam o pagamento das comissões e repasse ao credor </w:t>
             </w:r>
           </w:p>
         </w:tc>
@@ -1826,6 +1765,7 @@
                 <w:szCs w:val="24"/>
               </w:rPr>
             </w:pPr>
+            <w:bookmarkStart w:id="0" w:name="_GoBack" w:colFirst="1" w:colLast="1"/>
             <w:r>
               <w:rPr>
                 <w:rFonts w:ascii="Arial" w:hAnsi="Arial" w:cs="Arial"/>
@@ -1848,21 +1788,90 @@
                 <w:szCs w:val="24"/>
               </w:rPr>
             </w:pPr>
-            <w:r>
-              <w:rPr>
-                <w:rFonts w:ascii="Arial" w:hAnsi="Arial" w:cs="Arial"/>
-                <w:sz w:val="24"/>
-                <w:szCs w:val="24"/>
-              </w:rPr>
-              <w:t>d</w:t>
-            </w:r>
-            <w:r>
-              <w:rPr>
-                <w:rFonts w:ascii="Arial" w:hAnsi="Arial" w:cs="Arial"/>
-                <w:sz w:val="24"/>
-                <w:szCs w:val="24"/>
-              </w:rPr>
-              <w:t>a falta de controle de desempenho dos cobradores</w:t>
+            <w:proofErr w:type="gramStart"/>
+            <w:r>
+              <w:rPr>
+                <w:rFonts w:ascii="Arial" w:hAnsi="Arial" w:cs="Arial"/>
+                <w:sz w:val="24"/>
+                <w:szCs w:val="24"/>
+              </w:rPr>
+              <w:t>falta</w:t>
+            </w:r>
+            <w:proofErr w:type="gramEnd"/>
+            <w:r>
+              <w:rPr>
+                <w:rFonts w:ascii="Arial" w:hAnsi="Arial" w:cs="Arial"/>
+                <w:sz w:val="24"/>
+                <w:szCs w:val="24"/>
+              </w:rPr>
+              <w:t xml:space="preserve"> de empenho dos cobradores</w:t>
+            </w:r>
+          </w:p>
+        </w:tc>
+      </w:tr>
+      <w:bookmarkEnd w:id="0"/>
+      <w:tr>
+        <w:tc>
+          <w:tcPr>
+            <w:tcW w:w="2695" w:type="dxa"/>
+          </w:tcPr>
+          <w:p>
+            <w:pPr>
+              <w:rPr>
+                <w:rFonts w:ascii="Arial" w:hAnsi="Arial" w:cs="Arial"/>
+                <w:sz w:val="24"/>
+                <w:szCs w:val="24"/>
+              </w:rPr>
+            </w:pPr>
+            <w:proofErr w:type="gramStart"/>
+            <w:r>
+              <w:rPr>
+                <w:rFonts w:ascii="Arial" w:hAnsi="Arial" w:cs="Arial"/>
+                <w:sz w:val="24"/>
+                <w:szCs w:val="24"/>
+              </w:rPr>
+              <w:t>a</w:t>
+            </w:r>
+            <w:r>
+              <w:rPr>
+                <w:rFonts w:ascii="Arial" w:hAnsi="Arial" w:cs="Arial"/>
+                <w:sz w:val="24"/>
+                <w:szCs w:val="24"/>
+              </w:rPr>
+              <w:t>feta</w:t>
+            </w:r>
+            <w:proofErr w:type="gramEnd"/>
+          </w:p>
+        </w:tc>
+        <w:tc>
+          <w:tcPr>
+            <w:tcW w:w="5799" w:type="dxa"/>
+          </w:tcPr>
+          <w:p>
+            <w:pPr>
+              <w:rPr>
+                <w:rFonts w:ascii="Arial" w:hAnsi="Arial" w:cs="Arial"/>
+                <w:sz w:val="24"/>
+                <w:szCs w:val="24"/>
+              </w:rPr>
+            </w:pPr>
+            <w:proofErr w:type="gramStart"/>
+            <w:r>
+              <w:rPr>
+                <w:rFonts w:ascii="Arial" w:hAnsi="Arial" w:cs="Arial"/>
+                <w:sz w:val="24"/>
+                <w:szCs w:val="24"/>
+              </w:rPr>
+              <w:t>a</w:t>
+            </w:r>
+            <w:proofErr w:type="gramEnd"/>
+            <w:r>
+              <w:rPr>
+                <w:rFonts w:ascii="Arial" w:hAnsi="Arial" w:cs="Arial"/>
+                <w:sz w:val="24"/>
+                <w:szCs w:val="24"/>
+              </w:rPr>
+              <w:t xml:space="preserve"> empresa e os clientes</w:t>
             </w:r>
           </w:p>
         </w:tc>
@@ -1886,15 +1895,15 @@
                 <w:sz w:val="24"/>
                 <w:szCs w:val="24"/>
               </w:rPr>
-              <w:t>a</w:t>
-            </w:r>
-            <w:r>
-              <w:rPr>
-                <w:rFonts w:ascii="Arial" w:hAnsi="Arial" w:cs="Arial"/>
-                <w:sz w:val="24"/>
-                <w:szCs w:val="24"/>
-              </w:rPr>
-              <w:t>feta</w:t>
+              <w:t>d</w:t>
+            </w:r>
+            <w:r>
+              <w:rPr>
+                <w:rFonts w:ascii="Arial" w:hAnsi="Arial" w:cs="Arial"/>
+                <w:sz w:val="24"/>
+                <w:szCs w:val="24"/>
+              </w:rPr>
+              <w:t>evido</w:t>
             </w:r>
           </w:p>
         </w:tc>
@@ -1910,91 +1919,23 @@
                 <w:szCs w:val="24"/>
               </w:rPr>
             </w:pPr>
-            <w:r>
-              <w:rPr>
-                <w:rFonts w:ascii="Arial" w:hAnsi="Arial" w:cs="Arial"/>
-                <w:sz w:val="24"/>
-                <w:szCs w:val="24"/>
-              </w:rPr>
-              <w:t>a</w:t>
-            </w:r>
-            <w:r>
-              <w:rPr>
-                <w:rFonts w:ascii="Arial" w:hAnsi="Arial" w:cs="Arial"/>
-                <w:sz w:val="24"/>
-                <w:szCs w:val="24"/>
-              </w:rPr>
-              <w:t xml:space="preserve"> equipe de gestão de pessoal</w:t>
-            </w:r>
-          </w:p>
-        </w:tc>
-      </w:tr>
-      <w:tr>
-        <w:tc>
-          <w:tcPr>
-            <w:tcW w:w="2695" w:type="dxa"/>
-          </w:tcPr>
-          <w:p>
-            <w:pPr>
-              <w:rPr>
-                <w:rFonts w:ascii="Arial" w:hAnsi="Arial" w:cs="Arial"/>
-                <w:sz w:val="24"/>
-                <w:szCs w:val="24"/>
-              </w:rPr>
-            </w:pPr>
-            <w:r>
-              <w:rPr>
-                <w:rFonts w:ascii="Arial" w:hAnsi="Arial" w:cs="Arial"/>
-                <w:sz w:val="24"/>
-                <w:szCs w:val="24"/>
-              </w:rPr>
-              <w:t>d</w:t>
-            </w:r>
-            <w:r>
-              <w:rPr>
-                <w:rFonts w:ascii="Arial" w:hAnsi="Arial" w:cs="Arial"/>
-                <w:sz w:val="24"/>
-                <w:szCs w:val="24"/>
-              </w:rPr>
-              <w:t>evido</w:t>
-            </w:r>
-          </w:p>
-        </w:tc>
-        <w:tc>
-          <w:tcPr>
-            <w:tcW w:w="5799" w:type="dxa"/>
-          </w:tcPr>
-          <w:p>
-            <w:pPr>
-              <w:rPr>
-                <w:rFonts w:ascii="Arial" w:hAnsi="Arial" w:cs="Arial"/>
-                <w:sz w:val="24"/>
-                <w:szCs w:val="24"/>
-              </w:rPr>
-            </w:pPr>
-            <w:r>
-              <w:rPr>
-                <w:rFonts w:ascii="Arial" w:hAnsi="Arial" w:cs="Arial"/>
-                <w:sz w:val="24"/>
-                <w:szCs w:val="24"/>
-              </w:rPr>
-              <w:t>a</w:t>
-            </w:r>
-            <w:r>
-              <w:rPr>
-                <w:rFonts w:ascii="Arial" w:hAnsi="Arial" w:cs="Arial"/>
-                <w:sz w:val="24"/>
-                <w:szCs w:val="24"/>
-              </w:rPr>
-              <w:t xml:space="preserve"> tendência de uma falta de empenho dos cobradores, devido a certeza destes que não existe uma monitoração nesse desempenho</w:t>
-            </w:r>
-            <w:r>
-              <w:rPr>
-                <w:rFonts w:ascii="Arial" w:hAnsi="Arial" w:cs="Arial"/>
-                <w:sz w:val="24"/>
-                <w:szCs w:val="24"/>
-              </w:rPr>
-              <w:t>.</w:t>
+            <w:proofErr w:type="gramStart"/>
+            <w:r>
+              <w:rPr>
+                <w:rFonts w:ascii="Arial" w:hAnsi="Arial" w:cs="Arial"/>
+                <w:sz w:val="24"/>
+                <w:szCs w:val="24"/>
+              </w:rPr>
+              <w:t>o</w:t>
+            </w:r>
+            <w:proofErr w:type="gramEnd"/>
+            <w:r>
+              <w:rPr>
+                <w:rFonts w:ascii="Arial" w:hAnsi="Arial" w:cs="Arial"/>
+                <w:sz w:val="24"/>
+                <w:szCs w:val="24"/>
+              </w:rPr>
+              <w:t xml:space="preserve"> processo lento de cobranças e cobranças mal executadas</w:t>
             </w:r>
           </w:p>
         </w:tc>

</xml_diff>